<commit_message>
updated flowchart. Spelling check for program. start of variable table
</commit_message>
<xml_diff>
--- a/Variable Table.docx
+++ b/Variable Table.docx
@@ -9,11 +9,11 @@
         <w:tblLook w:val="04A0" w:firstRow="1" w:lastRow="0" w:firstColumn="1" w:lastColumn="0" w:noHBand="0" w:noVBand="1"/>
       </w:tblPr>
       <w:tblGrid>
-        <w:gridCol w:w="1803"/>
-        <w:gridCol w:w="1803"/>
-        <w:gridCol w:w="798"/>
-        <w:gridCol w:w="983"/>
-        <w:gridCol w:w="3629"/>
+        <w:gridCol w:w="2110"/>
+        <w:gridCol w:w="1708"/>
+        <w:gridCol w:w="797"/>
+        <w:gridCol w:w="978"/>
+        <w:gridCol w:w="3433"/>
       </w:tblGrid>
       <w:tr>
         <w:trPr>
@@ -41,8 +41,6 @@
             <w:r>
               <w:t>Data Type</w:t>
             </w:r>
-            <w:bookmarkStart w:id="0" w:name="_GoBack"/>
-            <w:bookmarkEnd w:id="0"/>
           </w:p>
         </w:tc>
         <w:tc>
@@ -96,7 +94,7 @@
           </w:tcPr>
           <w:p>
             <w:r>
-              <w:t>window1</w:t>
+              <w:t>start</w:t>
             </w:r>
           </w:p>
         </w:tc>
@@ -148,20 +146,10 @@
               <w:cnfStyle w:val="000000100000" w:firstRow="0" w:lastRow="0" w:firstColumn="0" w:lastColumn="0" w:oddVBand="0" w:evenVBand="0" w:oddHBand="1" w:evenHBand="0" w:firstRowFirstColumn="0" w:firstRowLastColumn="0" w:lastRowFirstColumn="0" w:lastRowLastColumn="0"/>
             </w:pPr>
             <w:r>
-              <w:t xml:space="preserve">The instance of the </w:t>
-            </w:r>
-            <w:proofErr w:type="spellStart"/>
-            <w:proofErr w:type="gramStart"/>
-            <w:r>
-              <w:t>windowSetup</w:t>
-            </w:r>
-            <w:proofErr w:type="spellEnd"/>
-            <w:r>
-              <w:t>(</w:t>
-            </w:r>
-            <w:proofErr w:type="gramEnd"/>
-            <w:r>
-              <w:t>) Class</w:t>
+              <w:t xml:space="preserve">An </w:t>
+            </w:r>
+            <w:r>
+              <w:t>instance of the windowSetup() Class</w:t>
             </w:r>
           </w:p>
         </w:tc>
@@ -173,23 +161,21 @@
             <w:tcW w:w="1803" w:type="dxa"/>
           </w:tcPr>
           <w:p>
-            <w:proofErr w:type="spellStart"/>
-            <w:r>
-              <w:t>rFrame</w:t>
-            </w:r>
-            <w:proofErr w:type="spellEnd"/>
-          </w:p>
-        </w:tc>
-        <w:tc>
-          <w:tcPr>
-            <w:tcW w:w="1803" w:type="dxa"/>
-          </w:tcPr>
-          <w:p>
-            <w:pPr>
-              <w:cnfStyle w:val="000000000000" w:firstRow="0" w:lastRow="0" w:firstColumn="0" w:lastColumn="0" w:oddVBand="0" w:evenVBand="0" w:oddHBand="0" w:evenHBand="0" w:firstRowFirstColumn="0" w:firstRowLastColumn="0" w:lastRowFirstColumn="0" w:lastRowLastColumn="0"/>
-            </w:pPr>
-            <w:r>
-              <w:t>Instance</w:t>
+            <w:r>
+              <w:t>self.window</w:t>
+            </w:r>
+          </w:p>
+        </w:tc>
+        <w:tc>
+          <w:tcPr>
+            <w:tcW w:w="1803" w:type="dxa"/>
+          </w:tcPr>
+          <w:p>
+            <w:pPr>
+              <w:cnfStyle w:val="000000000000" w:firstRow="0" w:lastRow="0" w:firstColumn="0" w:lastColumn="0" w:oddVBand="0" w:evenVBand="0" w:oddHBand="0" w:evenHBand="0" w:firstRowFirstColumn="0" w:firstRowLastColumn="0" w:lastRowFirstColumn="0" w:lastRowLastColumn="0"/>
+            </w:pPr>
+            <w:r>
+              <w:t>Instance object</w:t>
             </w:r>
           </w:p>
         </w:tc>
@@ -228,23 +214,15 @@
               <w:cnfStyle w:val="000000000000" w:firstRow="0" w:lastRow="0" w:firstColumn="0" w:lastColumn="0" w:oddVBand="0" w:evenVBand="0" w:oddHBand="0" w:evenHBand="0" w:firstRowFirstColumn="0" w:firstRowLastColumn="0" w:lastRowFirstColumn="0" w:lastRowLastColumn="0"/>
             </w:pPr>
             <w:r>
-              <w:t xml:space="preserve">An instance of the </w:t>
-            </w:r>
-            <w:proofErr w:type="gramStart"/>
-            <w:r>
-              <w:t>Frame(</w:t>
-            </w:r>
-            <w:proofErr w:type="gramEnd"/>
-            <w:r>
-              <w:t xml:space="preserve">) class in </w:t>
-            </w:r>
-            <w:proofErr w:type="spellStart"/>
-            <w:r>
-              <w:t>tkinter</w:t>
-            </w:r>
-            <w:proofErr w:type="spellEnd"/>
-            <w:r>
-              <w:t>. Will hold the radio buttons and their labels</w:t>
+              <w:t xml:space="preserve">An object of the windowSetup() Class. </w:t>
+            </w:r>
+          </w:p>
+          <w:p>
+            <w:pPr>
+              <w:cnfStyle w:val="000000000000" w:firstRow="0" w:lastRow="0" w:firstColumn="0" w:lastColumn="0" w:oddVBand="0" w:evenVBand="0" w:oddHBand="0" w:evenHBand="0" w:firstRowFirstColumn="0" w:firstRowLastColumn="0" w:lastRowFirstColumn="0" w:lastRowLastColumn="0"/>
+            </w:pPr>
+            <w:r>
+              <w:t>Refers to the actual tk window</w:t>
             </w:r>
           </w:p>
         </w:tc>
@@ -259,23 +237,21 @@
             <w:tcW w:w="1803" w:type="dxa"/>
           </w:tcPr>
           <w:p>
-            <w:proofErr w:type="spellStart"/>
-            <w:r>
-              <w:t>cFrame</w:t>
-            </w:r>
-            <w:proofErr w:type="spellEnd"/>
-          </w:p>
-        </w:tc>
-        <w:tc>
-          <w:tcPr>
-            <w:tcW w:w="1803" w:type="dxa"/>
-          </w:tcPr>
-          <w:p>
-            <w:pPr>
-              <w:cnfStyle w:val="000000100000" w:firstRow="0" w:lastRow="0" w:firstColumn="0" w:lastColumn="0" w:oddVBand="0" w:evenVBand="0" w:oddHBand="1" w:evenHBand="0" w:firstRowFirstColumn="0" w:firstRowLastColumn="0" w:lastRowFirstColumn="0" w:lastRowLastColumn="0"/>
-            </w:pPr>
-            <w:r>
-              <w:t>Instance</w:t>
+            <w:r>
+              <w:t>self.canvas</w:t>
+            </w:r>
+          </w:p>
+        </w:tc>
+        <w:tc>
+          <w:tcPr>
+            <w:tcW w:w="1803" w:type="dxa"/>
+          </w:tcPr>
+          <w:p>
+            <w:pPr>
+              <w:cnfStyle w:val="000000100000" w:firstRow="0" w:lastRow="0" w:firstColumn="0" w:lastColumn="0" w:oddVBand="0" w:evenVBand="0" w:oddHBand="1" w:evenHBand="0" w:firstRowFirstColumn="0" w:firstRowLastColumn="0" w:lastRowFirstColumn="0" w:lastRowLastColumn="0"/>
+            </w:pPr>
+            <w:r>
+              <w:t>Instance object</w:t>
             </w:r>
           </w:p>
         </w:tc>
@@ -314,23 +290,15 @@
               <w:cnfStyle w:val="000000100000" w:firstRow="0" w:lastRow="0" w:firstColumn="0" w:lastColumn="0" w:oddVBand="0" w:evenVBand="0" w:oddHBand="1" w:evenHBand="0" w:firstRowFirstColumn="0" w:firstRowLastColumn="0" w:lastRowFirstColumn="0" w:lastRowLastColumn="0"/>
             </w:pPr>
             <w:r>
-              <w:t xml:space="preserve">An instance of the </w:t>
-            </w:r>
-            <w:proofErr w:type="gramStart"/>
-            <w:r>
-              <w:t>Frame(</w:t>
-            </w:r>
-            <w:proofErr w:type="gramEnd"/>
-            <w:r>
-              <w:t xml:space="preserve">) class in </w:t>
-            </w:r>
-            <w:proofErr w:type="spellStart"/>
-            <w:r>
-              <w:t>tkinter</w:t>
-            </w:r>
-            <w:proofErr w:type="spellEnd"/>
-            <w:r>
-              <w:t>. Will hold the check buttons and their labels</w:t>
+              <w:t>An object of the windowSetup() Class.</w:t>
+            </w:r>
+          </w:p>
+          <w:p>
+            <w:pPr>
+              <w:cnfStyle w:val="000000100000" w:firstRow="0" w:lastRow="0" w:firstColumn="0" w:lastColumn="0" w:oddVBand="0" w:evenVBand="0" w:oddHBand="1" w:evenHBand="0" w:firstRowFirstColumn="0" w:firstRowLastColumn="0" w:lastRowFirstColumn="0" w:lastRowLastColumn="0"/>
+            </w:pPr>
+            <w:r>
+              <w:t>Refers to a tkinter canvas</w:t>
             </w:r>
           </w:p>
         </w:tc>
@@ -342,23 +310,32 @@
             <w:tcW w:w="1803" w:type="dxa"/>
           </w:tcPr>
           <w:p>
-            <w:proofErr w:type="spellStart"/>
-            <w:r>
-              <w:t>addVar</w:t>
-            </w:r>
-            <w:proofErr w:type="spellEnd"/>
-          </w:p>
-        </w:tc>
-        <w:tc>
-          <w:tcPr>
-            <w:tcW w:w="1803" w:type="dxa"/>
-          </w:tcPr>
-          <w:p>
-            <w:pPr>
-              <w:cnfStyle w:val="000000000000" w:firstRow="0" w:lastRow="0" w:firstColumn="0" w:lastColumn="0" w:oddVBand="0" w:evenVBand="0" w:oddHBand="0" w:evenHBand="0" w:firstRowFirstColumn="0" w:firstRowLastColumn="0" w:lastRowFirstColumn="0" w:lastRowLastColumn="0"/>
-            </w:pPr>
-            <w:r>
-              <w:t>Instance</w:t>
+            <w:r>
+              <w:t>self</w:t>
+            </w:r>
+            <w:r>
+              <w:t>.b</w:t>
+            </w:r>
+            <w:r>
+              <w:t>Image</w:t>
+            </w:r>
+          </w:p>
+        </w:tc>
+        <w:tc>
+          <w:tcPr>
+            <w:tcW w:w="1803" w:type="dxa"/>
+          </w:tcPr>
+          <w:p>
+            <w:pPr>
+              <w:cnfStyle w:val="000000000000" w:firstRow="0" w:lastRow="0" w:firstColumn="0" w:lastColumn="0" w:oddVBand="0" w:evenVBand="0" w:oddHBand="0" w:evenHBand="0" w:firstRowFirstColumn="0" w:firstRowLastColumn="0" w:lastRowFirstColumn="0" w:lastRowLastColumn="0"/>
+            </w:pPr>
+            <w:r>
+              <w:t>Insta</w:t>
+            </w:r>
+            <w:bookmarkStart w:id="0" w:name="_GoBack"/>
+            <w:bookmarkEnd w:id="0"/>
+            <w:r>
+              <w:t>nce object</w:t>
             </w:r>
           </w:p>
         </w:tc>
@@ -384,7 +361,7 @@
               <w:cnfStyle w:val="000000000000" w:firstRow="0" w:lastRow="0" w:firstColumn="0" w:lastColumn="0" w:oddVBand="0" w:evenVBand="0" w:oddHBand="0" w:evenHBand="0" w:firstRowFirstColumn="0" w:firstRowLastColumn="0" w:lastRowFirstColumn="0" w:lastRowLastColumn="0"/>
             </w:pPr>
             <w:r>
-              <w:t>Input</w:t>
+              <w:t>Fixed</w:t>
             </w:r>
           </w:p>
         </w:tc>
@@ -397,28 +374,15 @@
               <w:cnfStyle w:val="000000000000" w:firstRow="0" w:lastRow="0" w:firstColumn="0" w:lastColumn="0" w:oddVBand="0" w:evenVBand="0" w:oddHBand="0" w:evenHBand="0" w:firstRowFirstColumn="0" w:firstRowLastColumn="0" w:lastRowFirstColumn="0" w:lastRowLastColumn="0"/>
             </w:pPr>
             <w:r>
-              <w:t xml:space="preserve">An instance of </w:t>
-            </w:r>
-            <w:proofErr w:type="spellStart"/>
-            <w:proofErr w:type="gramStart"/>
-            <w:r>
-              <w:t>IntVar</w:t>
-            </w:r>
-            <w:proofErr w:type="spellEnd"/>
-            <w:r>
-              <w:t>(</w:t>
-            </w:r>
-            <w:proofErr w:type="gramEnd"/>
-            <w:r>
-              <w:t xml:space="preserve">) class in </w:t>
-            </w:r>
-            <w:proofErr w:type="spellStart"/>
-            <w:r>
-              <w:t>tkinter</w:t>
-            </w:r>
-            <w:proofErr w:type="spellEnd"/>
-            <w:r>
-              <w:t>. Will hold a Boolean to see if the addition checkbox is on or off</w:t>
+              <w:t>An object of the windowSetup() Class.</w:t>
+            </w:r>
+          </w:p>
+          <w:p>
+            <w:pPr>
+              <w:cnfStyle w:val="000000000000" w:firstRow="0" w:lastRow="0" w:firstColumn="0" w:lastColumn="0" w:oddVBand="0" w:evenVBand="0" w:oddHBand="0" w:evenHBand="0" w:firstRowFirstColumn="0" w:firstRowLastColumn="0" w:lastRowFirstColumn="0" w:lastRowLastColumn="0"/>
+            </w:pPr>
+            <w:r>
+              <w:t>Refers to the background image “welcome_screen"</w:t>
             </w:r>
           </w:p>
         </w:tc>
@@ -433,26 +397,21 @@
             <w:tcW w:w="1803" w:type="dxa"/>
           </w:tcPr>
           <w:p>
-            <w:proofErr w:type="spellStart"/>
-            <w:r>
-              <w:t>s</w:t>
-            </w:r>
-            <w:r>
-              <w:t>ubVar</w:t>
-            </w:r>
-            <w:proofErr w:type="spellEnd"/>
-          </w:p>
-        </w:tc>
-        <w:tc>
-          <w:tcPr>
-            <w:tcW w:w="1803" w:type="dxa"/>
-          </w:tcPr>
-          <w:p>
-            <w:pPr>
-              <w:cnfStyle w:val="000000100000" w:firstRow="0" w:lastRow="0" w:firstColumn="0" w:lastColumn="0" w:oddVBand="0" w:evenVBand="0" w:oddHBand="1" w:evenHBand="0" w:firstRowFirstColumn="0" w:firstRowLastColumn="0" w:lastRowFirstColumn="0" w:lastRowLastColumn="0"/>
-            </w:pPr>
-            <w:r>
-              <w:t>Instance</w:t>
+            <w:r>
+              <w:t>self.quitButton</w:t>
+            </w:r>
+          </w:p>
+        </w:tc>
+        <w:tc>
+          <w:tcPr>
+            <w:tcW w:w="1803" w:type="dxa"/>
+          </w:tcPr>
+          <w:p>
+            <w:pPr>
+              <w:cnfStyle w:val="000000100000" w:firstRow="0" w:lastRow="0" w:firstColumn="0" w:lastColumn="0" w:oddVBand="0" w:evenVBand="0" w:oddHBand="1" w:evenHBand="0" w:firstRowFirstColumn="0" w:firstRowLastColumn="0" w:lastRowFirstColumn="0" w:lastRowLastColumn="0"/>
+            </w:pPr>
+            <w:r>
+              <w:t>Instance object</w:t>
             </w:r>
           </w:p>
         </w:tc>
@@ -478,7 +437,7 @@
               <w:cnfStyle w:val="000000100000" w:firstRow="0" w:lastRow="0" w:firstColumn="0" w:lastColumn="0" w:oddVBand="0" w:evenVBand="0" w:oddHBand="1" w:evenHBand="0" w:firstRowFirstColumn="0" w:firstRowLastColumn="0" w:lastRowFirstColumn="0" w:lastRowLastColumn="0"/>
             </w:pPr>
             <w:r>
-              <w:t>Input</w:t>
+              <w:t>Fixed</w:t>
             </w:r>
           </w:p>
         </w:tc>
@@ -490,30 +449,6 @@
             <w:pPr>
               <w:cnfStyle w:val="000000100000" w:firstRow="0" w:lastRow="0" w:firstColumn="0" w:lastColumn="0" w:oddVBand="0" w:evenVBand="0" w:oddHBand="1" w:evenHBand="0" w:firstRowFirstColumn="0" w:firstRowLastColumn="0" w:lastRowFirstColumn="0" w:lastRowLastColumn="0"/>
             </w:pPr>
-            <w:r>
-              <w:t xml:space="preserve">An instance of </w:t>
-            </w:r>
-            <w:proofErr w:type="spellStart"/>
-            <w:proofErr w:type="gramStart"/>
-            <w:r>
-              <w:t>IntVar</w:t>
-            </w:r>
-            <w:proofErr w:type="spellEnd"/>
-            <w:r>
-              <w:t>(</w:t>
-            </w:r>
-            <w:proofErr w:type="gramEnd"/>
-            <w:r>
-              <w:t xml:space="preserve">) class in </w:t>
-            </w:r>
-            <w:proofErr w:type="spellStart"/>
-            <w:r>
-              <w:t>tkinter</w:t>
-            </w:r>
-            <w:proofErr w:type="spellEnd"/>
-            <w:r>
-              <w:t>. Will hold a Boolean to see if the subtraction checkbox is on or off</w:t>
-            </w:r>
           </w:p>
         </w:tc>
       </w:tr>
@@ -524,23 +459,24 @@
             <w:tcW w:w="1803" w:type="dxa"/>
           </w:tcPr>
           <w:p>
-            <w:proofErr w:type="spellStart"/>
-            <w:r>
-              <w:t>multVar</w:t>
-            </w:r>
-            <w:proofErr w:type="spellEnd"/>
-          </w:p>
-        </w:tc>
-        <w:tc>
-          <w:tcPr>
-            <w:tcW w:w="1803" w:type="dxa"/>
-          </w:tcPr>
-          <w:p>
-            <w:pPr>
-              <w:cnfStyle w:val="000000000000" w:firstRow="0" w:lastRow="0" w:firstColumn="0" w:lastColumn="0" w:oddVBand="0" w:evenVBand="0" w:oddHBand="0" w:evenHBand="0" w:firstRowFirstColumn="0" w:firstRowLastColumn="0" w:lastRowFirstColumn="0" w:lastRowLastColumn="0"/>
-            </w:pPr>
-            <w:r>
-              <w:t>Instance</w:t>
+            <w:r>
+              <w:t>self.r</w:t>
+            </w:r>
+            <w:r>
+              <w:t>Frame</w:t>
+            </w:r>
+          </w:p>
+        </w:tc>
+        <w:tc>
+          <w:tcPr>
+            <w:tcW w:w="1803" w:type="dxa"/>
+          </w:tcPr>
+          <w:p>
+            <w:pPr>
+              <w:cnfStyle w:val="000000000000" w:firstRow="0" w:lastRow="0" w:firstColumn="0" w:lastColumn="0" w:oddVBand="0" w:evenVBand="0" w:oddHBand="0" w:evenHBand="0" w:firstRowFirstColumn="0" w:firstRowLastColumn="0" w:lastRowFirstColumn="0" w:lastRowLastColumn="0"/>
+            </w:pPr>
+            <w:r>
+              <w:t>Instance object</w:t>
             </w:r>
           </w:p>
         </w:tc>
@@ -566,7 +502,7 @@
               <w:cnfStyle w:val="000000000000" w:firstRow="0" w:lastRow="0" w:firstColumn="0" w:lastColumn="0" w:oddVBand="0" w:evenVBand="0" w:oddHBand="0" w:evenHBand="0" w:firstRowFirstColumn="0" w:firstRowLastColumn="0" w:lastRowFirstColumn="0" w:lastRowLastColumn="0"/>
             </w:pPr>
             <w:r>
-              <w:t>Input</w:t>
+              <w:t>Fixed</w:t>
             </w:r>
           </w:p>
         </w:tc>
@@ -578,38 +514,6 @@
             <w:pPr>
               <w:cnfStyle w:val="000000000000" w:firstRow="0" w:lastRow="0" w:firstColumn="0" w:lastColumn="0" w:oddVBand="0" w:evenVBand="0" w:oddHBand="0" w:evenHBand="0" w:firstRowFirstColumn="0" w:firstRowLastColumn="0" w:lastRowFirstColumn="0" w:lastRowLastColumn="0"/>
             </w:pPr>
-            <w:r>
-              <w:t xml:space="preserve">An instance of </w:t>
-            </w:r>
-            <w:proofErr w:type="spellStart"/>
-            <w:proofErr w:type="gramStart"/>
-            <w:r>
-              <w:t>IntVar</w:t>
-            </w:r>
-            <w:proofErr w:type="spellEnd"/>
-            <w:r>
-              <w:t>(</w:t>
-            </w:r>
-            <w:proofErr w:type="gramEnd"/>
-            <w:r>
-              <w:t xml:space="preserve">) class in </w:t>
-            </w:r>
-            <w:proofErr w:type="spellStart"/>
-            <w:r>
-              <w:t>tkinter</w:t>
-            </w:r>
-            <w:proofErr w:type="spellEnd"/>
-            <w:r>
-              <w:t>.</w:t>
-            </w:r>
-          </w:p>
-          <w:p>
-            <w:pPr>
-              <w:cnfStyle w:val="000000000000" w:firstRow="0" w:lastRow="0" w:firstColumn="0" w:lastColumn="0" w:oddVBand="0" w:evenVBand="0" w:oddHBand="0" w:evenHBand="0" w:firstRowFirstColumn="0" w:firstRowLastColumn="0" w:lastRowFirstColumn="0" w:lastRowLastColumn="0"/>
-            </w:pPr>
-            <w:r>
-              <w:t>Will hold a Boolean to see if the subtraction checkbox is on or off</w:t>
-            </w:r>
           </w:p>
         </w:tc>
       </w:tr>
@@ -623,23 +527,21 @@
             <w:tcW w:w="1803" w:type="dxa"/>
           </w:tcPr>
           <w:p>
-            <w:proofErr w:type="spellStart"/>
-            <w:r>
-              <w:t>modeVar</w:t>
-            </w:r>
-            <w:proofErr w:type="spellEnd"/>
-          </w:p>
-        </w:tc>
-        <w:tc>
-          <w:tcPr>
-            <w:tcW w:w="1803" w:type="dxa"/>
-          </w:tcPr>
-          <w:p>
-            <w:pPr>
-              <w:cnfStyle w:val="000000100000" w:firstRow="0" w:lastRow="0" w:firstColumn="0" w:lastColumn="0" w:oddVBand="0" w:evenVBand="0" w:oddHBand="1" w:evenHBand="0" w:firstRowFirstColumn="0" w:firstRowLastColumn="0" w:lastRowFirstColumn="0" w:lastRowLastColumn="0"/>
-            </w:pPr>
-            <w:r>
-              <w:t>Instance</w:t>
+            <w:r>
+              <w:t>self.cFrame</w:t>
+            </w:r>
+          </w:p>
+        </w:tc>
+        <w:tc>
+          <w:tcPr>
+            <w:tcW w:w="1803" w:type="dxa"/>
+          </w:tcPr>
+          <w:p>
+            <w:pPr>
+              <w:cnfStyle w:val="000000100000" w:firstRow="0" w:lastRow="0" w:firstColumn="0" w:lastColumn="0" w:oddVBand="0" w:evenVBand="0" w:oddHBand="1" w:evenHBand="0" w:firstRowFirstColumn="0" w:firstRowLastColumn="0" w:lastRowFirstColumn="0" w:lastRowLastColumn="0"/>
+            </w:pPr>
+            <w:r>
+              <w:t>Instance object</w:t>
             </w:r>
           </w:p>
         </w:tc>
@@ -665,7 +567,7 @@
               <w:cnfStyle w:val="000000100000" w:firstRow="0" w:lastRow="0" w:firstColumn="0" w:lastColumn="0" w:oddVBand="0" w:evenVBand="0" w:oddHBand="1" w:evenHBand="0" w:firstRowFirstColumn="0" w:firstRowLastColumn="0" w:lastRowFirstColumn="0" w:lastRowLastColumn="0"/>
             </w:pPr>
             <w:r>
-              <w:t>Input</w:t>
+              <w:t>Fixed</w:t>
             </w:r>
           </w:p>
         </w:tc>
@@ -677,38 +579,514 @@
             <w:pPr>
               <w:cnfStyle w:val="000000100000" w:firstRow="0" w:lastRow="0" w:firstColumn="0" w:lastColumn="0" w:oddVBand="0" w:evenVBand="0" w:oddHBand="1" w:evenHBand="0" w:firstRowFirstColumn="0" w:firstRowLastColumn="0" w:lastRowFirstColumn="0" w:lastRowLastColumn="0"/>
             </w:pPr>
-            <w:r>
-              <w:t xml:space="preserve">An instance of </w:t>
-            </w:r>
-            <w:proofErr w:type="spellStart"/>
-            <w:proofErr w:type="gramStart"/>
-            <w:r>
-              <w:t>IntVar</w:t>
-            </w:r>
-            <w:proofErr w:type="spellEnd"/>
-            <w:r>
-              <w:t>(</w:t>
-            </w:r>
-            <w:proofErr w:type="gramEnd"/>
-            <w:r>
-              <w:t xml:space="preserve">) class in </w:t>
-            </w:r>
-            <w:proofErr w:type="spellStart"/>
-            <w:r>
-              <w:t>tkinter</w:t>
-            </w:r>
-            <w:proofErr w:type="spellEnd"/>
-            <w:r>
-              <w:t>.</w:t>
-            </w:r>
-          </w:p>
-          <w:p>
-            <w:pPr>
-              <w:cnfStyle w:val="000000100000" w:firstRow="0" w:lastRow="0" w:firstColumn="0" w:lastColumn="0" w:oddVBand="0" w:evenVBand="0" w:oddHBand="1" w:evenHBand="0" w:firstRowFirstColumn="0" w:firstRowLastColumn="0" w:lastRowFirstColumn="0" w:lastRowLastColumn="0"/>
-            </w:pPr>
-            <w:r>
-              <w:t>Will hold a value to determine which radio button was clicked</w:t>
-            </w:r>
+          </w:p>
+        </w:tc>
+      </w:tr>
+      <w:tr>
+        <w:tc>
+          <w:tcPr>
+            <w:cnfStyle w:val="001000000000" w:firstRow="0" w:lastRow="0" w:firstColumn="1" w:lastColumn="0" w:oddVBand="0" w:evenVBand="0" w:oddHBand="0" w:evenHBand="0" w:firstRowFirstColumn="0" w:firstRowLastColumn="0" w:lastRowFirstColumn="0" w:lastRowLastColumn="0"/>
+            <w:tcW w:w="1803" w:type="dxa"/>
+          </w:tcPr>
+          <w:p>
+            <w:r>
+              <w:t>self.modeVar</w:t>
+            </w:r>
+          </w:p>
+        </w:tc>
+        <w:tc>
+          <w:tcPr>
+            <w:tcW w:w="1803" w:type="dxa"/>
+          </w:tcPr>
+          <w:p>
+            <w:pPr>
+              <w:cnfStyle w:val="000000000000" w:firstRow="0" w:lastRow="0" w:firstColumn="0" w:lastColumn="0" w:oddVBand="0" w:evenVBand="0" w:oddHBand="0" w:evenHBand="0" w:firstRowFirstColumn="0" w:firstRowLastColumn="0" w:lastRowFirstColumn="0" w:lastRowLastColumn="0"/>
+            </w:pPr>
+            <w:r>
+              <w:t>Instance object</w:t>
+            </w:r>
+          </w:p>
+        </w:tc>
+        <w:tc>
+          <w:tcPr>
+            <w:tcW w:w="798" w:type="dxa"/>
+          </w:tcPr>
+          <w:p>
+            <w:pPr>
+              <w:cnfStyle w:val="000000000000" w:firstRow="0" w:lastRow="0" w:firstColumn="0" w:lastColumn="0" w:oddVBand="0" w:evenVBand="0" w:oddHBand="0" w:evenHBand="0" w:firstRowFirstColumn="0" w:firstRowLastColumn="0" w:lastRowFirstColumn="0" w:lastRowLastColumn="0"/>
+            </w:pPr>
+            <w:r>
+              <w:t>Local</w:t>
+            </w:r>
+          </w:p>
+        </w:tc>
+        <w:tc>
+          <w:tcPr>
+            <w:tcW w:w="983" w:type="dxa"/>
+          </w:tcPr>
+          <w:p>
+            <w:pPr>
+              <w:cnfStyle w:val="000000000000" w:firstRow="0" w:lastRow="0" w:firstColumn="0" w:lastColumn="0" w:oddVBand="0" w:evenVBand="0" w:oddHBand="0" w:evenHBand="0" w:firstRowFirstColumn="0" w:firstRowLastColumn="0" w:lastRowFirstColumn="0" w:lastRowLastColumn="0"/>
+            </w:pPr>
+            <w:r>
+              <w:t>Fixed</w:t>
+            </w:r>
+          </w:p>
+        </w:tc>
+        <w:tc>
+          <w:tcPr>
+            <w:tcW w:w="3629" w:type="dxa"/>
+          </w:tcPr>
+          <w:p>
+            <w:pPr>
+              <w:cnfStyle w:val="000000000000" w:firstRow="0" w:lastRow="0" w:firstColumn="0" w:lastColumn="0" w:oddVBand="0" w:evenVBand="0" w:oddHBand="0" w:evenHBand="0" w:firstRowFirstColumn="0" w:firstRowLastColumn="0" w:lastRowFirstColumn="0" w:lastRowLastColumn="0"/>
+            </w:pPr>
+          </w:p>
+        </w:tc>
+      </w:tr>
+      <w:tr>
+        <w:trPr>
+          <w:cnfStyle w:val="000000100000" w:firstRow="0" w:lastRow="0" w:firstColumn="0" w:lastColumn="0" w:oddVBand="0" w:evenVBand="0" w:oddHBand="1" w:evenHBand="0" w:firstRowFirstColumn="0" w:firstRowLastColumn="0" w:lastRowFirstColumn="0" w:lastRowLastColumn="0"/>
+        </w:trPr>
+        <w:tc>
+          <w:tcPr>
+            <w:cnfStyle w:val="001000000000" w:firstRow="0" w:lastRow="0" w:firstColumn="1" w:lastColumn="0" w:oddVBand="0" w:evenVBand="0" w:oddHBand="0" w:evenHBand="0" w:firstRowFirstColumn="0" w:firstRowLastColumn="0" w:lastRowFirstColumn="0" w:lastRowLastColumn="0"/>
+            <w:tcW w:w="1803" w:type="dxa"/>
+          </w:tcPr>
+          <w:p>
+            <w:r>
+              <w:t>self.addVar</w:t>
+            </w:r>
+          </w:p>
+        </w:tc>
+        <w:tc>
+          <w:tcPr>
+            <w:tcW w:w="1803" w:type="dxa"/>
+          </w:tcPr>
+          <w:p>
+            <w:pPr>
+              <w:cnfStyle w:val="000000100000" w:firstRow="0" w:lastRow="0" w:firstColumn="0" w:lastColumn="0" w:oddVBand="0" w:evenVBand="0" w:oddHBand="1" w:evenHBand="0" w:firstRowFirstColumn="0" w:firstRowLastColumn="0" w:lastRowFirstColumn="0" w:lastRowLastColumn="0"/>
+            </w:pPr>
+            <w:r>
+              <w:t>Instance object</w:t>
+            </w:r>
+          </w:p>
+        </w:tc>
+        <w:tc>
+          <w:tcPr>
+            <w:tcW w:w="798" w:type="dxa"/>
+          </w:tcPr>
+          <w:p>
+            <w:pPr>
+              <w:cnfStyle w:val="000000100000" w:firstRow="0" w:lastRow="0" w:firstColumn="0" w:lastColumn="0" w:oddVBand="0" w:evenVBand="0" w:oddHBand="1" w:evenHBand="0" w:firstRowFirstColumn="0" w:firstRowLastColumn="0" w:lastRowFirstColumn="0" w:lastRowLastColumn="0"/>
+            </w:pPr>
+            <w:r>
+              <w:t>Local</w:t>
+            </w:r>
+          </w:p>
+        </w:tc>
+        <w:tc>
+          <w:tcPr>
+            <w:tcW w:w="983" w:type="dxa"/>
+          </w:tcPr>
+          <w:p>
+            <w:pPr>
+              <w:cnfStyle w:val="000000100000" w:firstRow="0" w:lastRow="0" w:firstColumn="0" w:lastColumn="0" w:oddVBand="0" w:evenVBand="0" w:oddHBand="1" w:evenHBand="0" w:firstRowFirstColumn="0" w:firstRowLastColumn="0" w:lastRowFirstColumn="0" w:lastRowLastColumn="0"/>
+            </w:pPr>
+            <w:r>
+              <w:t>Fixed</w:t>
+            </w:r>
+          </w:p>
+        </w:tc>
+        <w:tc>
+          <w:tcPr>
+            <w:tcW w:w="3629" w:type="dxa"/>
+          </w:tcPr>
+          <w:p>
+            <w:pPr>
+              <w:cnfStyle w:val="000000100000" w:firstRow="0" w:lastRow="0" w:firstColumn="0" w:lastColumn="0" w:oddVBand="0" w:evenVBand="0" w:oddHBand="1" w:evenHBand="0" w:firstRowFirstColumn="0" w:firstRowLastColumn="0" w:lastRowFirstColumn="0" w:lastRowLastColumn="0"/>
+            </w:pPr>
+          </w:p>
+        </w:tc>
+      </w:tr>
+      <w:tr>
+        <w:tc>
+          <w:tcPr>
+            <w:cnfStyle w:val="001000000000" w:firstRow="0" w:lastRow="0" w:firstColumn="1" w:lastColumn="0" w:oddVBand="0" w:evenVBand="0" w:oddHBand="0" w:evenHBand="0" w:firstRowFirstColumn="0" w:firstRowLastColumn="0" w:lastRowFirstColumn="0" w:lastRowLastColumn="0"/>
+            <w:tcW w:w="1803" w:type="dxa"/>
+          </w:tcPr>
+          <w:p>
+            <w:r>
+              <w:t>self.subVar</w:t>
+            </w:r>
+          </w:p>
+        </w:tc>
+        <w:tc>
+          <w:tcPr>
+            <w:tcW w:w="1803" w:type="dxa"/>
+          </w:tcPr>
+          <w:p>
+            <w:pPr>
+              <w:cnfStyle w:val="000000000000" w:firstRow="0" w:lastRow="0" w:firstColumn="0" w:lastColumn="0" w:oddVBand="0" w:evenVBand="0" w:oddHBand="0" w:evenHBand="0" w:firstRowFirstColumn="0" w:firstRowLastColumn="0" w:lastRowFirstColumn="0" w:lastRowLastColumn="0"/>
+            </w:pPr>
+            <w:r>
+              <w:t>Instance object</w:t>
+            </w:r>
+          </w:p>
+        </w:tc>
+        <w:tc>
+          <w:tcPr>
+            <w:tcW w:w="798" w:type="dxa"/>
+          </w:tcPr>
+          <w:p>
+            <w:pPr>
+              <w:cnfStyle w:val="000000000000" w:firstRow="0" w:lastRow="0" w:firstColumn="0" w:lastColumn="0" w:oddVBand="0" w:evenVBand="0" w:oddHBand="0" w:evenHBand="0" w:firstRowFirstColumn="0" w:firstRowLastColumn="0" w:lastRowFirstColumn="0" w:lastRowLastColumn="0"/>
+            </w:pPr>
+            <w:r>
+              <w:t>Local</w:t>
+            </w:r>
+          </w:p>
+        </w:tc>
+        <w:tc>
+          <w:tcPr>
+            <w:tcW w:w="983" w:type="dxa"/>
+          </w:tcPr>
+          <w:p>
+            <w:pPr>
+              <w:cnfStyle w:val="000000000000" w:firstRow="0" w:lastRow="0" w:firstColumn="0" w:lastColumn="0" w:oddVBand="0" w:evenVBand="0" w:oddHBand="0" w:evenHBand="0" w:firstRowFirstColumn="0" w:firstRowLastColumn="0" w:lastRowFirstColumn="0" w:lastRowLastColumn="0"/>
+            </w:pPr>
+            <w:r>
+              <w:t>Fixed</w:t>
+            </w:r>
+          </w:p>
+        </w:tc>
+        <w:tc>
+          <w:tcPr>
+            <w:tcW w:w="3629" w:type="dxa"/>
+          </w:tcPr>
+          <w:p>
+            <w:pPr>
+              <w:cnfStyle w:val="000000000000" w:firstRow="0" w:lastRow="0" w:firstColumn="0" w:lastColumn="0" w:oddVBand="0" w:evenVBand="0" w:oddHBand="0" w:evenHBand="0" w:firstRowFirstColumn="0" w:firstRowLastColumn="0" w:lastRowFirstColumn="0" w:lastRowLastColumn="0"/>
+            </w:pPr>
+          </w:p>
+        </w:tc>
+      </w:tr>
+      <w:tr>
+        <w:trPr>
+          <w:cnfStyle w:val="000000100000" w:firstRow="0" w:lastRow="0" w:firstColumn="0" w:lastColumn="0" w:oddVBand="0" w:evenVBand="0" w:oddHBand="1" w:evenHBand="0" w:firstRowFirstColumn="0" w:firstRowLastColumn="0" w:lastRowFirstColumn="0" w:lastRowLastColumn="0"/>
+        </w:trPr>
+        <w:tc>
+          <w:tcPr>
+            <w:cnfStyle w:val="001000000000" w:firstRow="0" w:lastRow="0" w:firstColumn="1" w:lastColumn="0" w:oddVBand="0" w:evenVBand="0" w:oddHBand="0" w:evenHBand="0" w:firstRowFirstColumn="0" w:firstRowLastColumn="0" w:lastRowFirstColumn="0" w:lastRowLastColumn="0"/>
+            <w:tcW w:w="1803" w:type="dxa"/>
+          </w:tcPr>
+          <w:p>
+            <w:r>
+              <w:t>self.multVar</w:t>
+            </w:r>
+          </w:p>
+        </w:tc>
+        <w:tc>
+          <w:tcPr>
+            <w:tcW w:w="1803" w:type="dxa"/>
+          </w:tcPr>
+          <w:p>
+            <w:pPr>
+              <w:cnfStyle w:val="000000100000" w:firstRow="0" w:lastRow="0" w:firstColumn="0" w:lastColumn="0" w:oddVBand="0" w:evenVBand="0" w:oddHBand="1" w:evenHBand="0" w:firstRowFirstColumn="0" w:firstRowLastColumn="0" w:lastRowFirstColumn="0" w:lastRowLastColumn="0"/>
+            </w:pPr>
+            <w:r>
+              <w:t>Instance object</w:t>
+            </w:r>
+          </w:p>
+        </w:tc>
+        <w:tc>
+          <w:tcPr>
+            <w:tcW w:w="798" w:type="dxa"/>
+          </w:tcPr>
+          <w:p>
+            <w:pPr>
+              <w:cnfStyle w:val="000000100000" w:firstRow="0" w:lastRow="0" w:firstColumn="0" w:lastColumn="0" w:oddVBand="0" w:evenVBand="0" w:oddHBand="1" w:evenHBand="0" w:firstRowFirstColumn="0" w:firstRowLastColumn="0" w:lastRowFirstColumn="0" w:lastRowLastColumn="0"/>
+            </w:pPr>
+            <w:r>
+              <w:t>Local</w:t>
+            </w:r>
+          </w:p>
+        </w:tc>
+        <w:tc>
+          <w:tcPr>
+            <w:tcW w:w="983" w:type="dxa"/>
+          </w:tcPr>
+          <w:p>
+            <w:pPr>
+              <w:cnfStyle w:val="000000100000" w:firstRow="0" w:lastRow="0" w:firstColumn="0" w:lastColumn="0" w:oddVBand="0" w:evenVBand="0" w:oddHBand="1" w:evenHBand="0" w:firstRowFirstColumn="0" w:firstRowLastColumn="0" w:lastRowFirstColumn="0" w:lastRowLastColumn="0"/>
+            </w:pPr>
+            <w:r>
+              <w:t>Fixed</w:t>
+            </w:r>
+          </w:p>
+        </w:tc>
+        <w:tc>
+          <w:tcPr>
+            <w:tcW w:w="3629" w:type="dxa"/>
+          </w:tcPr>
+          <w:p>
+            <w:pPr>
+              <w:cnfStyle w:val="000000100000" w:firstRow="0" w:lastRow="0" w:firstColumn="0" w:lastColumn="0" w:oddVBand="0" w:evenVBand="0" w:oddHBand="1" w:evenHBand="0" w:firstRowFirstColumn="0" w:firstRowLastColumn="0" w:lastRowFirstColumn="0" w:lastRowLastColumn="0"/>
+            </w:pPr>
+          </w:p>
+        </w:tc>
+      </w:tr>
+      <w:tr>
+        <w:tc>
+          <w:tcPr>
+            <w:cnfStyle w:val="001000000000" w:firstRow="0" w:lastRow="0" w:firstColumn="1" w:lastColumn="0" w:oddVBand="0" w:evenVBand="0" w:oddHBand="0" w:evenHBand="0" w:firstRowFirstColumn="0" w:firstRowLastColumn="0" w:lastRowFirstColumn="0" w:lastRowLastColumn="0"/>
+            <w:tcW w:w="1803" w:type="dxa"/>
+          </w:tcPr>
+          <w:p>
+            <w:r>
+              <w:t>self.rLabel</w:t>
+            </w:r>
+          </w:p>
+        </w:tc>
+        <w:tc>
+          <w:tcPr>
+            <w:tcW w:w="1803" w:type="dxa"/>
+          </w:tcPr>
+          <w:p>
+            <w:pPr>
+              <w:cnfStyle w:val="000000000000" w:firstRow="0" w:lastRow="0" w:firstColumn="0" w:lastColumn="0" w:oddVBand="0" w:evenVBand="0" w:oddHBand="0" w:evenHBand="0" w:firstRowFirstColumn="0" w:firstRowLastColumn="0" w:lastRowFirstColumn="0" w:lastRowLastColumn="0"/>
+            </w:pPr>
+            <w:r>
+              <w:t>Instance object</w:t>
+            </w:r>
+          </w:p>
+        </w:tc>
+        <w:tc>
+          <w:tcPr>
+            <w:tcW w:w="798" w:type="dxa"/>
+          </w:tcPr>
+          <w:p>
+            <w:pPr>
+              <w:cnfStyle w:val="000000000000" w:firstRow="0" w:lastRow="0" w:firstColumn="0" w:lastColumn="0" w:oddVBand="0" w:evenVBand="0" w:oddHBand="0" w:evenHBand="0" w:firstRowFirstColumn="0" w:firstRowLastColumn="0" w:lastRowFirstColumn="0" w:lastRowLastColumn="0"/>
+            </w:pPr>
+            <w:r>
+              <w:t>Local</w:t>
+            </w:r>
+          </w:p>
+        </w:tc>
+        <w:tc>
+          <w:tcPr>
+            <w:tcW w:w="983" w:type="dxa"/>
+          </w:tcPr>
+          <w:p>
+            <w:pPr>
+              <w:cnfStyle w:val="000000000000" w:firstRow="0" w:lastRow="0" w:firstColumn="0" w:lastColumn="0" w:oddVBand="0" w:evenVBand="0" w:oddHBand="0" w:evenHBand="0" w:firstRowFirstColumn="0" w:firstRowLastColumn="0" w:lastRowFirstColumn="0" w:lastRowLastColumn="0"/>
+            </w:pPr>
+            <w:r>
+              <w:t>Fixed</w:t>
+            </w:r>
+          </w:p>
+        </w:tc>
+        <w:tc>
+          <w:tcPr>
+            <w:tcW w:w="3629" w:type="dxa"/>
+          </w:tcPr>
+          <w:p>
+            <w:pPr>
+              <w:cnfStyle w:val="000000000000" w:firstRow="0" w:lastRow="0" w:firstColumn="0" w:lastColumn="0" w:oddVBand="0" w:evenVBand="0" w:oddHBand="0" w:evenHBand="0" w:firstRowFirstColumn="0" w:firstRowLastColumn="0" w:lastRowFirstColumn="0" w:lastRowLastColumn="0"/>
+            </w:pPr>
+          </w:p>
+        </w:tc>
+      </w:tr>
+      <w:tr>
+        <w:trPr>
+          <w:cnfStyle w:val="000000100000" w:firstRow="0" w:lastRow="0" w:firstColumn="0" w:lastColumn="0" w:oddVBand="0" w:evenVBand="0" w:oddHBand="1" w:evenHBand="0" w:firstRowFirstColumn="0" w:firstRowLastColumn="0" w:lastRowFirstColumn="0" w:lastRowLastColumn="0"/>
+        </w:trPr>
+        <w:tc>
+          <w:tcPr>
+            <w:cnfStyle w:val="001000000000" w:firstRow="0" w:lastRow="0" w:firstColumn="1" w:lastColumn="0" w:oddVBand="0" w:evenVBand="0" w:oddHBand="0" w:evenHBand="0" w:firstRowFirstColumn="0" w:firstRowLastColumn="0" w:lastRowFirstColumn="0" w:lastRowLastColumn="0"/>
+            <w:tcW w:w="1803" w:type="dxa"/>
+          </w:tcPr>
+          <w:p>
+            <w:r>
+              <w:t>self.roundButton</w:t>
+            </w:r>
+          </w:p>
+        </w:tc>
+        <w:tc>
+          <w:tcPr>
+            <w:tcW w:w="1803" w:type="dxa"/>
+          </w:tcPr>
+          <w:p>
+            <w:pPr>
+              <w:cnfStyle w:val="000000100000" w:firstRow="0" w:lastRow="0" w:firstColumn="0" w:lastColumn="0" w:oddVBand="0" w:evenVBand="0" w:oddHBand="1" w:evenHBand="0" w:firstRowFirstColumn="0" w:firstRowLastColumn="0" w:lastRowFirstColumn="0" w:lastRowLastColumn="0"/>
+            </w:pPr>
+            <w:r>
+              <w:t>Instance object</w:t>
+            </w:r>
+          </w:p>
+        </w:tc>
+        <w:tc>
+          <w:tcPr>
+            <w:tcW w:w="798" w:type="dxa"/>
+          </w:tcPr>
+          <w:p>
+            <w:pPr>
+              <w:cnfStyle w:val="000000100000" w:firstRow="0" w:lastRow="0" w:firstColumn="0" w:lastColumn="0" w:oddVBand="0" w:evenVBand="0" w:oddHBand="1" w:evenHBand="0" w:firstRowFirstColumn="0" w:firstRowLastColumn="0" w:lastRowFirstColumn="0" w:lastRowLastColumn="0"/>
+            </w:pPr>
+            <w:r>
+              <w:t>Local</w:t>
+            </w:r>
+          </w:p>
+        </w:tc>
+        <w:tc>
+          <w:tcPr>
+            <w:tcW w:w="983" w:type="dxa"/>
+          </w:tcPr>
+          <w:p>
+            <w:pPr>
+              <w:cnfStyle w:val="000000100000" w:firstRow="0" w:lastRow="0" w:firstColumn="0" w:lastColumn="0" w:oddVBand="0" w:evenVBand="0" w:oddHBand="1" w:evenHBand="0" w:firstRowFirstColumn="0" w:firstRowLastColumn="0" w:lastRowFirstColumn="0" w:lastRowLastColumn="0"/>
+            </w:pPr>
+            <w:r>
+              <w:t>Fixed</w:t>
+            </w:r>
+          </w:p>
+        </w:tc>
+        <w:tc>
+          <w:tcPr>
+            <w:tcW w:w="3629" w:type="dxa"/>
+          </w:tcPr>
+          <w:p>
+            <w:pPr>
+              <w:cnfStyle w:val="000000100000" w:firstRow="0" w:lastRow="0" w:firstColumn="0" w:lastColumn="0" w:oddVBand="0" w:evenVBand="0" w:oddHBand="1" w:evenHBand="0" w:firstRowFirstColumn="0" w:firstRowLastColumn="0" w:lastRowFirstColumn="0" w:lastRowLastColumn="0"/>
+            </w:pPr>
+          </w:p>
+        </w:tc>
+      </w:tr>
+      <w:tr>
+        <w:tc>
+          <w:tcPr>
+            <w:cnfStyle w:val="001000000000" w:firstRow="0" w:lastRow="0" w:firstColumn="1" w:lastColumn="0" w:oddVBand="0" w:evenVBand="0" w:oddHBand="0" w:evenHBand="0" w:firstRowFirstColumn="0" w:firstRowLastColumn="0" w:lastRowFirstColumn="0" w:lastRowLastColumn="0"/>
+            <w:tcW w:w="1803" w:type="dxa"/>
+          </w:tcPr>
+          <w:p>
+            <w:r>
+              <w:t>self.unlimitedButton</w:t>
+            </w:r>
+          </w:p>
+        </w:tc>
+        <w:tc>
+          <w:tcPr>
+            <w:tcW w:w="1803" w:type="dxa"/>
+          </w:tcPr>
+          <w:p>
+            <w:pPr>
+              <w:cnfStyle w:val="000000000000" w:firstRow="0" w:lastRow="0" w:firstColumn="0" w:lastColumn="0" w:oddVBand="0" w:evenVBand="0" w:oddHBand="0" w:evenHBand="0" w:firstRowFirstColumn="0" w:firstRowLastColumn="0" w:lastRowFirstColumn="0" w:lastRowLastColumn="0"/>
+            </w:pPr>
+            <w:r>
+              <w:t>Instance object</w:t>
+            </w:r>
+          </w:p>
+        </w:tc>
+        <w:tc>
+          <w:tcPr>
+            <w:tcW w:w="798" w:type="dxa"/>
+          </w:tcPr>
+          <w:p>
+            <w:pPr>
+              <w:cnfStyle w:val="000000000000" w:firstRow="0" w:lastRow="0" w:firstColumn="0" w:lastColumn="0" w:oddVBand="0" w:evenVBand="0" w:oddHBand="0" w:evenHBand="0" w:firstRowFirstColumn="0" w:firstRowLastColumn="0" w:lastRowFirstColumn="0" w:lastRowLastColumn="0"/>
+            </w:pPr>
+            <w:r>
+              <w:t>Local</w:t>
+            </w:r>
+          </w:p>
+        </w:tc>
+        <w:tc>
+          <w:tcPr>
+            <w:tcW w:w="983" w:type="dxa"/>
+          </w:tcPr>
+          <w:p>
+            <w:pPr>
+              <w:cnfStyle w:val="000000000000" w:firstRow="0" w:lastRow="0" w:firstColumn="0" w:lastColumn="0" w:oddVBand="0" w:evenVBand="0" w:oddHBand="0" w:evenHBand="0" w:firstRowFirstColumn="0" w:firstRowLastColumn="0" w:lastRowFirstColumn="0" w:lastRowLastColumn="0"/>
+            </w:pPr>
+            <w:r>
+              <w:t>Fixed</w:t>
+            </w:r>
+          </w:p>
+        </w:tc>
+        <w:tc>
+          <w:tcPr>
+            <w:tcW w:w="3629" w:type="dxa"/>
+          </w:tcPr>
+          <w:p>
+            <w:pPr>
+              <w:cnfStyle w:val="000000000000" w:firstRow="0" w:lastRow="0" w:firstColumn="0" w:lastColumn="0" w:oddVBand="0" w:evenVBand="0" w:oddHBand="0" w:evenHBand="0" w:firstRowFirstColumn="0" w:firstRowLastColumn="0" w:lastRowFirstColumn="0" w:lastRowLastColumn="0"/>
+            </w:pPr>
+          </w:p>
+        </w:tc>
+      </w:tr>
+      <w:tr>
+        <w:trPr>
+          <w:cnfStyle w:val="000000100000" w:firstRow="0" w:lastRow="0" w:firstColumn="0" w:lastColumn="0" w:oddVBand="0" w:evenVBand="0" w:oddHBand="1" w:evenHBand="0" w:firstRowFirstColumn="0" w:firstRowLastColumn="0" w:lastRowFirstColumn="0" w:lastRowLastColumn="0"/>
+        </w:trPr>
+        <w:tc>
+          <w:tcPr>
+            <w:cnfStyle w:val="001000000000" w:firstRow="0" w:lastRow="0" w:firstColumn="1" w:lastColumn="0" w:oddVBand="0" w:evenVBand="0" w:oddHBand="0" w:evenHBand="0" w:firstRowFirstColumn="0" w:firstRowLastColumn="0" w:lastRowFirstColumn="0" w:lastRowLastColumn="0"/>
+            <w:tcW w:w="1803" w:type="dxa"/>
+          </w:tcPr>
+          <w:p>
+            <w:r>
+              <w:t>self.roundEntry</w:t>
+            </w:r>
+          </w:p>
+        </w:tc>
+        <w:tc>
+          <w:tcPr>
+            <w:tcW w:w="1803" w:type="dxa"/>
+          </w:tcPr>
+          <w:p>
+            <w:pPr>
+              <w:cnfStyle w:val="000000100000" w:firstRow="0" w:lastRow="0" w:firstColumn="0" w:lastColumn="0" w:oddVBand="0" w:evenVBand="0" w:oddHBand="1" w:evenHBand="0" w:firstRowFirstColumn="0" w:firstRowLastColumn="0" w:lastRowFirstColumn="0" w:lastRowLastColumn="0"/>
+            </w:pPr>
+            <w:r>
+              <w:t>Instance object</w:t>
+            </w:r>
+          </w:p>
+        </w:tc>
+        <w:tc>
+          <w:tcPr>
+            <w:tcW w:w="798" w:type="dxa"/>
+          </w:tcPr>
+          <w:p>
+            <w:pPr>
+              <w:cnfStyle w:val="000000100000" w:firstRow="0" w:lastRow="0" w:firstColumn="0" w:lastColumn="0" w:oddVBand="0" w:evenVBand="0" w:oddHBand="1" w:evenHBand="0" w:firstRowFirstColumn="0" w:firstRowLastColumn="0" w:lastRowFirstColumn="0" w:lastRowLastColumn="0"/>
+            </w:pPr>
+            <w:r>
+              <w:t>Local</w:t>
+            </w:r>
+          </w:p>
+        </w:tc>
+        <w:tc>
+          <w:tcPr>
+            <w:tcW w:w="983" w:type="dxa"/>
+          </w:tcPr>
+          <w:p>
+            <w:pPr>
+              <w:cnfStyle w:val="000000100000" w:firstRow="0" w:lastRow="0" w:firstColumn="0" w:lastColumn="0" w:oddVBand="0" w:evenVBand="0" w:oddHBand="1" w:evenHBand="0" w:firstRowFirstColumn="0" w:firstRowLastColumn="0" w:lastRowFirstColumn="0" w:lastRowLastColumn="0"/>
+            </w:pPr>
+            <w:r>
+              <w:t>Fixed</w:t>
+            </w:r>
+          </w:p>
+        </w:tc>
+        <w:tc>
+          <w:tcPr>
+            <w:tcW w:w="3629" w:type="dxa"/>
+          </w:tcPr>
+          <w:p>
+            <w:pPr>
+              <w:cnfStyle w:val="000000100000" w:firstRow="0" w:lastRow="0" w:firstColumn="0" w:lastColumn="0" w:oddVBand="0" w:evenVBand="0" w:oddHBand="1" w:evenHBand="0" w:firstRowFirstColumn="0" w:firstRowLastColumn="0" w:lastRowFirstColumn="0" w:lastRowLastColumn="0"/>
+            </w:pPr>
           </w:p>
         </w:tc>
       </w:tr>

</xml_diff>